<commit_message>
Fixed bugs in view students
</commit_message>
<xml_diff>
--- a/assets/ONLINE VIEWING OF GRADES FOR ACCESS COMPUTER COLLEGE.docx
+++ b/assets/ONLINE VIEWING OF GRADES FOR ACCESS COMPUTER COLLEGE.docx
@@ -549,6 +549,8 @@
           <w:szCs w:val="24"/>
         </w:rPr>
       </w:pPr>
+      <w:bookmarkStart w:id="0" w:name="_GoBack"/>
+      <w:bookmarkEnd w:id="0"/>
       <w:r>
         <w:rPr>
           <w:sz w:val="24"/>
@@ -1340,12 +1342,90 @@
     <w:p>
       <w:pPr>
         <w:pStyle w:val="NoSpacing"/>
+        <w:rPr>
+          <w:sz w:val="24"/>
+          <w:szCs w:val="24"/>
+        </w:rPr>
       </w:pPr>
       <w:r>
-        <w:t>.</w:t>
-      </w:r>
-      <w:bookmarkStart w:id="0" w:name="_GoBack"/>
-      <w:bookmarkEnd w:id="0"/>
+        <w:rPr>
+          <w:sz w:val="24"/>
+          <w:szCs w:val="24"/>
+        </w:rPr>
+        <w:t>[</w:t>
+      </w:r>
+      <w:r>
+        <w:rPr>
+          <w:noProof/>
+        </w:rPr>
+        <w:drawing>
+          <wp:inline distT="0" distB="0" distL="0" distR="0" wp14:anchorId="53698255" wp14:editId="11B9E82C">
+            <wp:extent cx="152400" cy="152400"/>
+            <wp:effectExtent l="0" t="0" r="0" b="0"/>
+            <wp:docPr id="17" name="Picture 17" descr="Check mark symbol"/>
+            <wp:cNvGraphicFramePr>
+              <a:graphicFrameLocks xmlns:a="http://schemas.openxmlformats.org/drawingml/2006/main" noChangeAspect="1"/>
+            </wp:cNvGraphicFramePr>
+            <a:graphic xmlns:a="http://schemas.openxmlformats.org/drawingml/2006/main">
+              <a:graphicData uri="http://schemas.openxmlformats.org/drawingml/2006/picture">
+                <pic:pic xmlns:pic="http://schemas.openxmlformats.org/drawingml/2006/picture">
+                  <pic:nvPicPr>
+                    <pic:cNvPr id="0" name="Picture 12" descr="Check mark symbol"/>
+                    <pic:cNvPicPr>
+                      <a:picLocks noChangeAspect="1" noChangeArrowheads="1"/>
+                    </pic:cNvPicPr>
+                  </pic:nvPicPr>
+                  <pic:blipFill>
+                    <a:blip r:embed="rId5">
+                      <a:extLst>
+                        <a:ext uri="{28A0092B-C50C-407E-A947-70E740481C1C}">
+                          <a14:useLocalDpi xmlns:a14="http://schemas.microsoft.com/office/drawing/2010/main" val="0"/>
+                        </a:ext>
+                      </a:extLst>
+                    </a:blip>
+                    <a:srcRect/>
+                    <a:stretch>
+                      <a:fillRect/>
+                    </a:stretch>
+                  </pic:blipFill>
+                  <pic:spPr bwMode="auto">
+                    <a:xfrm>
+                      <a:off x="0" y="0"/>
+                      <a:ext cx="152400" cy="152400"/>
+                    </a:xfrm>
+                    <a:prstGeom prst="rect">
+                      <a:avLst/>
+                    </a:prstGeom>
+                    <a:noFill/>
+                    <a:ln>
+                      <a:noFill/>
+                    </a:ln>
+                  </pic:spPr>
+                </pic:pic>
+              </a:graphicData>
+            </a:graphic>
+          </wp:inline>
+        </w:drawing>
+      </w:r>
+      <w:r>
+        <w:rPr>
+          <w:sz w:val="24"/>
+          <w:szCs w:val="24"/>
+        </w:rPr>
+        <w:t xml:space="preserve">] </w:t>
+      </w:r>
+      <w:r>
+        <w:rPr>
+          <w:sz w:val="24"/>
+          <w:szCs w:val="24"/>
+        </w:rPr>
+        <w:t>Add Update Delete Subjects</w:t>
+      </w:r>
+    </w:p>
+    <w:p>
+      <w:pPr>
+        <w:pStyle w:val="NoSpacing"/>
+      </w:pPr>
     </w:p>
     <w:p>
       <w:pPr>
@@ -1361,25 +1441,7 @@
           <w:rFonts w:ascii="inherit" w:hAnsi="inherit"/>
           <w:color w:val="000000"/>
         </w:rPr>
-        <w:t xml:space="preserve">The inquiry of the grade can be done through internet. The students can inquire grades through online by entering their student’s login information. They can also change their password to secure their account. In case they forgot their password, they can ask the administrator to reset password. A temporary password will be sent to the student’s mobile number. For the instructors, they can upload grades of the students </w:t>
-      </w:r>
-      <w:proofErr w:type="gramStart"/>
-      <w:r>
-        <w:rPr>
-          <w:rStyle w:val="3oh-"/>
-          <w:rFonts w:ascii="inherit" w:hAnsi="inherit"/>
-          <w:color w:val="000000"/>
-        </w:rPr>
-        <w:t>through</w:t>
-      </w:r>
-      <w:proofErr w:type="gramEnd"/>
-      <w:r>
-        <w:rPr>
-          <w:rStyle w:val="3oh-"/>
-          <w:rFonts w:ascii="inherit" w:hAnsi="inherit"/>
-          <w:color w:val="000000"/>
-        </w:rPr>
-        <w:t xml:space="preserve"> internet then the administrator will do the verification. They can also change their password to secure the grades of the students in online system. They can also ask the admin to reset password. For the administrator, they are the ones that manage the record of the instructors, students and subjects. After the admin verified and posted the grades uploaded by the instructors, the system will send notification through SMS to the students. Admin user can also view and print the summary of records of a student or instructor.</w:t>
+        <w:t>The inquiry of the grade can be done through internet. The students can inquire grades through online by entering their student’s login information. They can also change their password to secure their account. In case they forgot their password, they can ask the administrator to reset password. A temporary password will be sent to the student’s mobile number. For the instructors, they can upload grades of the students through internet then the administrator will do the verification. They can also change their password to secure the grades of the students in online system. They can also ask the admin to reset password. For the administrator, they are the ones that manage the record of the instructors, students and subjects. After the admin verified and posted the grades uploaded by the instructors, the system will send notification through SMS to the students. Admin user can also view and print the summary of records of a student or instructor.</w:t>
       </w:r>
     </w:p>
     <w:p>
@@ -2715,7 +2777,7 @@
 </file>
 
 <file path=customXml/itemProps1.xml><?xml version="1.0" encoding="utf-8"?>
-<ds:datastoreItem xmlns:ds="http://schemas.openxmlformats.org/officeDocument/2006/customXml" ds:itemID="{B6B5CA7D-E0D6-4E44-9840-C89FD7919BD0}">
+<ds:datastoreItem xmlns:ds="http://schemas.openxmlformats.org/officeDocument/2006/customXml" ds:itemID="{2ABE1F34-0116-4178-BA20-B7F2C306DEC0}">
   <ds:schemaRefs>
     <ds:schemaRef ds:uri="http://schemas.openxmlformats.org/officeDocument/2006/bibliography"/>
   </ds:schemaRefs>

</xml_diff>

<commit_message>
approve grade module added
</commit_message>
<xml_diff>
--- a/assets/ONLINE VIEWING OF GRADES FOR ACCESS COMPUTER COLLEGE.docx
+++ b/assets/ONLINE VIEWING OF GRADES FOR ACCESS COMPUTER COLLEGE.docx
@@ -478,10 +478,10 @@
           <w:noProof/>
         </w:rPr>
         <w:drawing>
-          <wp:inline distT="0" distB="0" distL="0" distR="0">
+          <wp:inline distT="0" distB="0" distL="0" distR="0" wp14:anchorId="4D9C0FDB" wp14:editId="77191E05">
             <wp:extent cx="152400" cy="152400"/>
             <wp:effectExtent l="0" t="0" r="0" b="0"/>
-            <wp:docPr id="8" name="Picture 8" descr="X symbol"/>
+            <wp:docPr id="4" name="Picture 4" descr="Check mark symbol"/>
             <wp:cNvGraphicFramePr>
               <a:graphicFrameLocks xmlns:a="http://schemas.openxmlformats.org/drawingml/2006/main" noChangeAspect="1"/>
             </wp:cNvGraphicFramePr>
@@ -489,13 +489,13 @@
               <a:graphicData uri="http://schemas.openxmlformats.org/drawingml/2006/picture">
                 <pic:pic xmlns:pic="http://schemas.openxmlformats.org/drawingml/2006/picture">
                   <pic:nvPicPr>
-                    <pic:cNvPr id="0" name="Picture 40" descr="X symbol"/>
+                    <pic:cNvPr id="0" name="Picture 10" descr="Check mark symbol"/>
                     <pic:cNvPicPr>
                       <a:picLocks noChangeAspect="1" noChangeArrowheads="1"/>
                     </pic:cNvPicPr>
                   </pic:nvPicPr>
                   <pic:blipFill>
-                    <a:blip r:embed="rId6">
+                    <a:blip r:embed="rId5">
                       <a:extLst>
                         <a:ext uri="{28A0092B-C50C-407E-A947-70E740481C1C}">
                           <a14:useLocalDpi xmlns:a14="http://schemas.microsoft.com/office/drawing/2010/main" val="0"/>
@@ -549,8 +549,6 @@
           <w:szCs w:val="24"/>
         </w:rPr>
       </w:pPr>
-      <w:bookmarkStart w:id="0" w:name="_GoBack"/>
-      <w:bookmarkEnd w:id="0"/>
       <w:r>
         <w:rPr>
           <w:sz w:val="24"/>
@@ -729,7 +727,7 @@
           <w:noProof/>
         </w:rPr>
         <w:drawing>
-          <wp:inline distT="0" distB="0" distL="0" distR="0" wp14:anchorId="412145E7" wp14:editId="34839293">
+          <wp:inline distT="0" distB="0" distL="0" distR="0" wp14:anchorId="3A91031B" wp14:editId="6830F6CD">
             <wp:extent cx="152400" cy="152400"/>
             <wp:effectExtent l="0" t="0" r="0" b="0"/>
             <wp:docPr id="3" name="Picture 3" descr="Check mark symbol"/>
@@ -791,6 +789,92 @@
         </w:rPr>
         <w:t>Add Professors</w:t>
       </w:r>
+    </w:p>
+    <w:p>
+      <w:pPr>
+        <w:pStyle w:val="NoSpacing"/>
+        <w:rPr>
+          <w:sz w:val="24"/>
+          <w:szCs w:val="24"/>
+        </w:rPr>
+      </w:pPr>
+      <w:r>
+        <w:rPr>
+          <w:sz w:val="24"/>
+          <w:szCs w:val="24"/>
+        </w:rPr>
+        <w:t>[</w:t>
+      </w:r>
+      <w:r>
+        <w:rPr>
+          <w:noProof/>
+        </w:rPr>
+        <w:drawing>
+          <wp:inline distT="0" distB="0" distL="0" distR="0" wp14:anchorId="3A91031B" wp14:editId="6830F6CD">
+            <wp:extent cx="152400" cy="152400"/>
+            <wp:effectExtent l="0" t="0" r="0" b="0"/>
+            <wp:docPr id="18" name="Picture 18" descr="Check mark symbol"/>
+            <wp:cNvGraphicFramePr>
+              <a:graphicFrameLocks xmlns:a="http://schemas.openxmlformats.org/drawingml/2006/main" noChangeAspect="1"/>
+            </wp:cNvGraphicFramePr>
+            <a:graphic xmlns:a="http://schemas.openxmlformats.org/drawingml/2006/main">
+              <a:graphicData uri="http://schemas.openxmlformats.org/drawingml/2006/picture">
+                <pic:pic xmlns:pic="http://schemas.openxmlformats.org/drawingml/2006/picture">
+                  <pic:nvPicPr>
+                    <pic:cNvPr id="0" name="Picture 12" descr="Check mark symbol"/>
+                    <pic:cNvPicPr>
+                      <a:picLocks noChangeAspect="1" noChangeArrowheads="1"/>
+                    </pic:cNvPicPr>
+                  </pic:nvPicPr>
+                  <pic:blipFill>
+                    <a:blip r:embed="rId5">
+                      <a:extLst>
+                        <a:ext uri="{28A0092B-C50C-407E-A947-70E740481C1C}">
+                          <a14:useLocalDpi xmlns:a14="http://schemas.microsoft.com/office/drawing/2010/main" val="0"/>
+                        </a:ext>
+                      </a:extLst>
+                    </a:blip>
+                    <a:srcRect/>
+                    <a:stretch>
+                      <a:fillRect/>
+                    </a:stretch>
+                  </pic:blipFill>
+                  <pic:spPr bwMode="auto">
+                    <a:xfrm>
+                      <a:off x="0" y="0"/>
+                      <a:ext cx="152400" cy="152400"/>
+                    </a:xfrm>
+                    <a:prstGeom prst="rect">
+                      <a:avLst/>
+                    </a:prstGeom>
+                    <a:noFill/>
+                    <a:ln>
+                      <a:noFill/>
+                    </a:ln>
+                  </pic:spPr>
+                </pic:pic>
+              </a:graphicData>
+            </a:graphic>
+          </wp:inline>
+        </w:drawing>
+      </w:r>
+      <w:r>
+        <w:rPr>
+          <w:sz w:val="24"/>
+          <w:szCs w:val="24"/>
+        </w:rPr>
+        <w:t xml:space="preserve">] </w:t>
+      </w:r>
+      <w:bookmarkStart w:id="0" w:name="_GoBack"/>
+      <w:r>
+        <w:rPr>
+          <w:b/>
+          <w:sz w:val="24"/>
+          <w:szCs w:val="24"/>
+        </w:rPr>
+        <w:t>Upload Excel to PHP</w:t>
+      </w:r>
+      <w:bookmarkEnd w:id="0"/>
     </w:p>
     <w:p>
       <w:pPr>
@@ -1441,7 +1525,25 @@
           <w:rFonts w:ascii="inherit" w:hAnsi="inherit"/>
           <w:color w:val="000000"/>
         </w:rPr>
-        <w:t>The inquiry of the grade can be done through internet. The students can inquire grades through online by entering their student’s login information. They can also change their password to secure their account. In case they forgot their password, they can ask the administrator to reset password. A temporary password will be sent to the student’s mobile number. For the instructors, they can upload grades of the students through internet then the administrator will do the verification. They can also change their password to secure the grades of the students in online system. They can also ask the admin to reset password. For the administrator, they are the ones that manage the record of the instructors, students and subjects. After the admin verified and posted the grades uploaded by the instructors, the system will send notification through SMS to the students. Admin user can also view and print the summary of records of a student or instructor.</w:t>
+        <w:t xml:space="preserve">The inquiry of the grade can be done through internet. The students can inquire grades through online by entering their student’s login information. They can also change their password to secure their account. In case they forgot their password, they can ask the administrator to reset password. A temporary password </w:t>
+      </w:r>
+      <w:proofErr w:type="gramStart"/>
+      <w:r>
+        <w:rPr>
+          <w:rStyle w:val="3oh-"/>
+          <w:rFonts w:ascii="inherit" w:hAnsi="inherit"/>
+          <w:color w:val="000000"/>
+        </w:rPr>
+        <w:t>will</w:t>
+      </w:r>
+      <w:proofErr w:type="gramEnd"/>
+      <w:r>
+        <w:rPr>
+          <w:rStyle w:val="3oh-"/>
+          <w:rFonts w:ascii="inherit" w:hAnsi="inherit"/>
+          <w:color w:val="000000"/>
+        </w:rPr>
+        <w:t xml:space="preserve"> be sent to the student’s mobile number. For the instructors, they can upload grades of the students through internet then the administrator will do the verification. They can also change their password to secure the grades of the students in online system. They can also ask the admin to reset password. For the administrator, they are the ones that manage the record of the instructors, students and subjects. After the admin verified and posted the grades uploaded by the instructors, the system will send notification through SMS to the students. Admin user can also view and print the summary of records of a student or instructor.</w:t>
       </w:r>
     </w:p>
     <w:p>
@@ -2777,7 +2879,7 @@
 </file>
 
 <file path=customXml/itemProps1.xml><?xml version="1.0" encoding="utf-8"?>
-<ds:datastoreItem xmlns:ds="http://schemas.openxmlformats.org/officeDocument/2006/customXml" ds:itemID="{2ABE1F34-0116-4178-BA20-B7F2C306DEC0}">
+<ds:datastoreItem xmlns:ds="http://schemas.openxmlformats.org/officeDocument/2006/customXml" ds:itemID="{763C7066-2A21-4FE2-A63E-B608C9795D88}">
   <ds:schemaRefs>
     <ds:schemaRef ds:uri="http://schemas.openxmlformats.org/officeDocument/2006/bibliography"/>
   </ds:schemaRefs>

</xml_diff>

<commit_message>
fixed databases in admin page
</commit_message>
<xml_diff>
--- a/assets/ONLINE VIEWING OF GRADES FOR ACCESS COMPUTER COLLEGE.docx
+++ b/assets/ONLINE VIEWING OF GRADES FOR ACCESS COMPUTER COLLEGE.docx
@@ -305,10 +305,10 @@
           <w:noProof/>
         </w:rPr>
         <w:drawing>
-          <wp:inline distT="0" distB="0" distL="0" distR="0">
+          <wp:inline distT="0" distB="0" distL="0" distR="0" wp14:anchorId="343E36E3" wp14:editId="51CC7C9A">
             <wp:extent cx="152400" cy="152400"/>
             <wp:effectExtent l="0" t="0" r="0" b="0"/>
-            <wp:docPr id="6" name="Picture 6" descr="X symbol"/>
+            <wp:docPr id="8" name="Picture 8" descr="Check mark symbol"/>
             <wp:cNvGraphicFramePr>
               <a:graphicFrameLocks xmlns:a="http://schemas.openxmlformats.org/drawingml/2006/main" noChangeAspect="1"/>
             </wp:cNvGraphicFramePr>
@@ -316,13 +316,13 @@
               <a:graphicData uri="http://schemas.openxmlformats.org/drawingml/2006/picture">
                 <pic:pic xmlns:pic="http://schemas.openxmlformats.org/drawingml/2006/picture">
                   <pic:nvPicPr>
-                    <pic:cNvPr id="0" name="Picture 18" descr="X symbol"/>
+                    <pic:cNvPr id="0" name="Picture 10" descr="Check mark symbol"/>
                     <pic:cNvPicPr>
                       <a:picLocks noChangeAspect="1" noChangeArrowheads="1"/>
                     </pic:cNvPicPr>
                   </pic:nvPicPr>
                   <pic:blipFill>
-                    <a:blip r:embed="rId6">
+                    <a:blip r:embed="rId5">
                       <a:extLst>
                         <a:ext uri="{28A0092B-C50C-407E-A947-70E740481C1C}">
                           <a14:useLocalDpi xmlns:a14="http://schemas.microsoft.com/office/drawing/2010/main" val="0"/>
@@ -373,89 +373,6 @@
           <w:szCs w:val="24"/>
         </w:rPr>
         <w:t>Module</w:t>
-      </w:r>
-    </w:p>
-    <w:p>
-      <w:pPr>
-        <w:pStyle w:val="NoSpacing"/>
-        <w:rPr>
-          <w:sz w:val="24"/>
-          <w:szCs w:val="24"/>
-        </w:rPr>
-      </w:pPr>
-      <w:r>
-        <w:rPr>
-          <w:sz w:val="24"/>
-          <w:szCs w:val="24"/>
-        </w:rPr>
-        <w:t>[</w:t>
-      </w:r>
-      <w:r>
-        <w:rPr>
-          <w:noProof/>
-        </w:rPr>
-        <w:drawing>
-          <wp:inline distT="0" distB="0" distL="0" distR="0">
-            <wp:extent cx="152400" cy="152400"/>
-            <wp:effectExtent l="0" t="0" r="0" b="0"/>
-            <wp:docPr id="7" name="Picture 7" descr="X symbol"/>
-            <wp:cNvGraphicFramePr>
-              <a:graphicFrameLocks xmlns:a="http://schemas.openxmlformats.org/drawingml/2006/main" noChangeAspect="1"/>
-            </wp:cNvGraphicFramePr>
-            <a:graphic xmlns:a="http://schemas.openxmlformats.org/drawingml/2006/main">
-              <a:graphicData uri="http://schemas.openxmlformats.org/drawingml/2006/picture">
-                <pic:pic xmlns:pic="http://schemas.openxmlformats.org/drawingml/2006/picture">
-                  <pic:nvPicPr>
-                    <pic:cNvPr id="0" name="Picture 20" descr="X symbol"/>
-                    <pic:cNvPicPr>
-                      <a:picLocks noChangeAspect="1" noChangeArrowheads="1"/>
-                    </pic:cNvPicPr>
-                  </pic:nvPicPr>
-                  <pic:blipFill>
-                    <a:blip r:embed="rId6">
-                      <a:extLst>
-                        <a:ext uri="{28A0092B-C50C-407E-A947-70E740481C1C}">
-                          <a14:useLocalDpi xmlns:a14="http://schemas.microsoft.com/office/drawing/2010/main" val="0"/>
-                        </a:ext>
-                      </a:extLst>
-                    </a:blip>
-                    <a:srcRect/>
-                    <a:stretch>
-                      <a:fillRect/>
-                    </a:stretch>
-                  </pic:blipFill>
-                  <pic:spPr bwMode="auto">
-                    <a:xfrm>
-                      <a:off x="0" y="0"/>
-                      <a:ext cx="152400" cy="152400"/>
-                    </a:xfrm>
-                    <a:prstGeom prst="rect">
-                      <a:avLst/>
-                    </a:prstGeom>
-                    <a:noFill/>
-                    <a:ln>
-                      <a:noFill/>
-                    </a:ln>
-                  </pic:spPr>
-                </pic:pic>
-              </a:graphicData>
-            </a:graphic>
-          </wp:inline>
-        </w:drawing>
-      </w:r>
-      <w:r>
-        <w:rPr>
-          <w:sz w:val="24"/>
-          <w:szCs w:val="24"/>
-        </w:rPr>
-        <w:t xml:space="preserve">] </w:t>
-      </w:r>
-      <w:r>
-        <w:rPr>
-          <w:sz w:val="24"/>
-          <w:szCs w:val="24"/>
-        </w:rPr>
-        <w:t>Email Module</w:t>
       </w:r>
     </w:p>
     <w:p>
@@ -794,6 +711,7 @@
       <w:pPr>
         <w:pStyle w:val="NoSpacing"/>
         <w:rPr>
+          <w:b/>
           <w:sz w:val="24"/>
           <w:szCs w:val="24"/>
         </w:rPr>
@@ -865,15 +783,98 @@
         </w:rPr>
         <w:t xml:space="preserve">] </w:t>
       </w:r>
+      <w:r>
+        <w:rPr>
+          <w:b/>
+          <w:sz w:val="24"/>
+          <w:szCs w:val="24"/>
+        </w:rPr>
+        <w:t>Upload Excel to PHP</w:t>
+      </w:r>
+    </w:p>
+    <w:p>
+      <w:pPr>
+        <w:pStyle w:val="NoSpacing"/>
+        <w:rPr>
+          <w:sz w:val="24"/>
+          <w:szCs w:val="24"/>
+        </w:rPr>
+      </w:pPr>
+      <w:r>
+        <w:rPr>
+          <w:sz w:val="24"/>
+          <w:szCs w:val="24"/>
+        </w:rPr>
+        <w:t>[</w:t>
+      </w:r>
+      <w:r>
+        <w:rPr>
+          <w:noProof/>
+        </w:rPr>
+        <w:drawing>
+          <wp:inline distT="0" distB="0" distL="0" distR="0" wp14:anchorId="76A38C7A" wp14:editId="7B51257E">
+            <wp:extent cx="152400" cy="152400"/>
+            <wp:effectExtent l="0" t="0" r="0" b="0"/>
+            <wp:docPr id="19" name="Picture 19" descr="Check mark symbol"/>
+            <wp:cNvGraphicFramePr>
+              <a:graphicFrameLocks xmlns:a="http://schemas.openxmlformats.org/drawingml/2006/main" noChangeAspect="1"/>
+            </wp:cNvGraphicFramePr>
+            <a:graphic xmlns:a="http://schemas.openxmlformats.org/drawingml/2006/main">
+              <a:graphicData uri="http://schemas.openxmlformats.org/drawingml/2006/picture">
+                <pic:pic xmlns:pic="http://schemas.openxmlformats.org/drawingml/2006/picture">
+                  <pic:nvPicPr>
+                    <pic:cNvPr id="0" name="Picture 12" descr="Check mark symbol"/>
+                    <pic:cNvPicPr>
+                      <a:picLocks noChangeAspect="1" noChangeArrowheads="1"/>
+                    </pic:cNvPicPr>
+                  </pic:nvPicPr>
+                  <pic:blipFill>
+                    <a:blip r:embed="rId5">
+                      <a:extLst>
+                        <a:ext uri="{28A0092B-C50C-407E-A947-70E740481C1C}">
+                          <a14:useLocalDpi xmlns:a14="http://schemas.microsoft.com/office/drawing/2010/main" val="0"/>
+                        </a:ext>
+                      </a:extLst>
+                    </a:blip>
+                    <a:srcRect/>
+                    <a:stretch>
+                      <a:fillRect/>
+                    </a:stretch>
+                  </pic:blipFill>
+                  <pic:spPr bwMode="auto">
+                    <a:xfrm>
+                      <a:off x="0" y="0"/>
+                      <a:ext cx="152400" cy="152400"/>
+                    </a:xfrm>
+                    <a:prstGeom prst="rect">
+                      <a:avLst/>
+                    </a:prstGeom>
+                    <a:noFill/>
+                    <a:ln>
+                      <a:noFill/>
+                    </a:ln>
+                  </pic:spPr>
+                </pic:pic>
+              </a:graphicData>
+            </a:graphic>
+          </wp:inline>
+        </w:drawing>
+      </w:r>
+      <w:r>
+        <w:rPr>
+          <w:sz w:val="24"/>
+          <w:szCs w:val="24"/>
+        </w:rPr>
+        <w:t xml:space="preserve">] </w:t>
+      </w:r>
+      <w:r>
+        <w:rPr>
+          <w:sz w:val="24"/>
+          <w:szCs w:val="24"/>
+        </w:rPr>
+        <w:t>Administrator can approve the uploaded grades by the professors</w:t>
+      </w:r>
       <w:bookmarkStart w:id="0" w:name="_GoBack"/>
-      <w:r>
-        <w:rPr>
-          <w:b/>
-          <w:sz w:val="24"/>
-          <w:szCs w:val="24"/>
-        </w:rPr>
-        <w:t>Upload Excel to PHP</w:t>
-      </w:r>
       <w:bookmarkEnd w:id="0"/>
     </w:p>
     <w:p>
@@ -1525,25 +1526,7 @@
           <w:rFonts w:ascii="inherit" w:hAnsi="inherit"/>
           <w:color w:val="000000"/>
         </w:rPr>
-        <w:t xml:space="preserve">The inquiry of the grade can be done through internet. The students can inquire grades through online by entering their student’s login information. They can also change their password to secure their account. In case they forgot their password, they can ask the administrator to reset password. A temporary password </w:t>
-      </w:r>
-      <w:proofErr w:type="gramStart"/>
-      <w:r>
-        <w:rPr>
-          <w:rStyle w:val="3oh-"/>
-          <w:rFonts w:ascii="inherit" w:hAnsi="inherit"/>
-          <w:color w:val="000000"/>
-        </w:rPr>
-        <w:t>will</w:t>
-      </w:r>
-      <w:proofErr w:type="gramEnd"/>
-      <w:r>
-        <w:rPr>
-          <w:rStyle w:val="3oh-"/>
-          <w:rFonts w:ascii="inherit" w:hAnsi="inherit"/>
-          <w:color w:val="000000"/>
-        </w:rPr>
-        <w:t xml:space="preserve"> be sent to the student’s mobile number. For the instructors, they can upload grades of the students through internet then the administrator will do the verification. They can also change their password to secure the grades of the students in online system. They can also ask the admin to reset password. For the administrator, they are the ones that manage the record of the instructors, students and subjects. After the admin verified and posted the grades uploaded by the instructors, the system will send notification through SMS to the students. Admin user can also view and print the summary of records of a student or instructor.</w:t>
+        <w:t>The inquiry of the grade can be done through internet. The students can inquire grades through online by entering their student’s login information. They can also change their password to secure their account. In case they forgot their password, they can ask the administrator to reset password. A temporary password will be sent to the student’s mobile number. For the instructors, they can upload grades of the students through internet then the administrator will do the verification. They can also change their password to secure the grades of the students in online system. They can also ask the admin to reset password. For the administrator, they are the ones that manage the record of the instructors, students and subjects. After the admin verified and posted the grades uploaded by the instructors, the system will send notification through SMS to the students. Admin user can also view and print the summary of records of a student or instructor.</w:t>
       </w:r>
     </w:p>
     <w:p>
@@ -2879,7 +2862,7 @@
 </file>
 
 <file path=customXml/itemProps1.xml><?xml version="1.0" encoding="utf-8"?>
-<ds:datastoreItem xmlns:ds="http://schemas.openxmlformats.org/officeDocument/2006/customXml" ds:itemID="{763C7066-2A21-4FE2-A63E-B608C9795D88}">
+<ds:datastoreItem xmlns:ds="http://schemas.openxmlformats.org/officeDocument/2006/customXml" ds:itemID="{8B8379D6-539F-48BD-961A-A03A3BB2D0EC}">
   <ds:schemaRefs>
     <ds:schemaRef ds:uri="http://schemas.openxmlformats.org/officeDocument/2006/bibliography"/>
   </ds:schemaRefs>

</xml_diff>